<commit_message>
docs: update at TAP documentation
</commit_message>
<xml_diff>
--- a/ProjetoVitrineVirtural/Documentation/Artefatos-final/TAP-v2.docx
+++ b/ProjetoVitrineVirtural/Documentation/Artefatos-final/TAP-v2.docx
@@ -865,111 +865,71 @@
           <w:sz w:val="24"/>
           <w:szCs w:val="24"/>
         </w:rPr>
-        <w:t xml:space="preserve">etapas, a primeira sendo </w:t>
-      </w:r>
-      <w:r>
-        <w:rPr>
-          <w:rFonts w:ascii="Arial" w:hAnsi="Arial" w:cs="Arial"/>
-          <w:sz w:val="24"/>
-          <w:szCs w:val="24"/>
-        </w:rPr>
-        <w:t xml:space="preserve">‘Iniciação’ onde </w:t>
-      </w:r>
-      <w:r>
-        <w:rPr>
-          <w:rFonts w:ascii="Arial" w:hAnsi="Arial" w:cs="Arial"/>
-          <w:sz w:val="24"/>
-          <w:szCs w:val="24"/>
-        </w:rPr>
-        <w:t xml:space="preserve">foi </w:t>
-      </w:r>
-      <w:r>
-        <w:rPr>
-          <w:rFonts w:ascii="Arial" w:hAnsi="Arial" w:cs="Arial"/>
-          <w:sz w:val="24"/>
-          <w:szCs w:val="24"/>
-        </w:rPr>
-        <w:t>defini</w:t>
-      </w:r>
-      <w:r>
-        <w:rPr>
-          <w:rFonts w:ascii="Arial" w:hAnsi="Arial" w:cs="Arial"/>
-          <w:sz w:val="24"/>
-          <w:szCs w:val="24"/>
-        </w:rPr>
-        <w:t>d</w:t>
-      </w:r>
-      <w:r>
-        <w:rPr>
-          <w:rFonts w:ascii="Arial" w:hAnsi="Arial" w:cs="Arial"/>
-          <w:sz w:val="24"/>
-          <w:szCs w:val="24"/>
-        </w:rPr>
-        <w:t xml:space="preserve">a ideia do projeto, </w:t>
-      </w:r>
-      <w:r>
-        <w:rPr>
-          <w:rFonts w:ascii="Arial" w:hAnsi="Arial" w:cs="Arial"/>
-          <w:sz w:val="24"/>
-          <w:szCs w:val="24"/>
-        </w:rPr>
-        <w:t>realizad</w:t>
-      </w:r>
-      <w:r>
-        <w:rPr>
-          <w:rFonts w:ascii="Arial" w:hAnsi="Arial" w:cs="Arial"/>
-          <w:sz w:val="24"/>
-          <w:szCs w:val="24"/>
-        </w:rPr>
-        <w:t>o</w:t>
-      </w:r>
-      <w:r>
-        <w:rPr>
-          <w:rFonts w:ascii="Arial" w:hAnsi="Arial" w:cs="Arial"/>
-          <w:sz w:val="24"/>
-          <w:szCs w:val="24"/>
-        </w:rPr>
-        <w:t xml:space="preserve"> pesquisas e estudo</w:t>
-      </w:r>
-      <w:r>
-        <w:rPr>
-          <w:rFonts w:ascii="Arial" w:hAnsi="Arial" w:cs="Arial"/>
-          <w:sz w:val="24"/>
-          <w:szCs w:val="24"/>
-        </w:rPr>
-        <w:t>s</w:t>
-      </w:r>
-      <w:r>
-        <w:rPr>
-          <w:rFonts w:ascii="Arial" w:hAnsi="Arial" w:cs="Arial"/>
-          <w:sz w:val="24"/>
-          <w:szCs w:val="24"/>
-        </w:rPr>
-        <w:t xml:space="preserve"> sobre o segmento abordado, </w:t>
-      </w:r>
-      <w:r>
-        <w:rPr>
-          <w:rFonts w:ascii="Arial" w:hAnsi="Arial" w:cs="Arial"/>
-          <w:sz w:val="24"/>
-          <w:szCs w:val="24"/>
-        </w:rPr>
-        <w:t>definida proposta de criar um</w:t>
-      </w:r>
-      <w:r>
-        <w:rPr>
-          <w:rFonts w:ascii="Arial" w:hAnsi="Arial" w:cs="Arial"/>
-          <w:sz w:val="24"/>
-          <w:szCs w:val="24"/>
-        </w:rPr>
-        <w:t xml:space="preserve"> formulário de pesquisa para melhor entendimento das necessidades do cliente</w:t>
-      </w:r>
-      <w:r>
-        <w:rPr>
-          <w:rFonts w:ascii="Arial" w:hAnsi="Arial" w:cs="Arial"/>
-          <w:sz w:val="24"/>
-          <w:szCs w:val="24"/>
-        </w:rPr>
-        <w:t xml:space="preserve"> e do negócio</w:t>
+        <w:t>etapas</w:t>
+      </w:r>
+      <w:r>
+        <w:rPr>
+          <w:rFonts w:ascii="Arial" w:hAnsi="Arial" w:cs="Arial"/>
+          <w:sz w:val="24"/>
+          <w:szCs w:val="24"/>
+        </w:rPr>
+        <w:t xml:space="preserve">: iniciação, planejamento, execução, monitoramento e finalização. </w:t>
+      </w:r>
+      <w:r>
+        <w:rPr>
+          <w:rFonts w:ascii="Arial" w:hAnsi="Arial" w:cs="Arial"/>
+          <w:sz w:val="24"/>
+          <w:szCs w:val="24"/>
+        </w:rPr>
+        <w:t>Todas as etapas passaram em paralelo pela etapa de monitoramento, que será descrit</w:t>
+      </w:r>
+      <w:r>
+        <w:rPr>
+          <w:rFonts w:ascii="Arial" w:hAnsi="Arial" w:cs="Arial"/>
+          <w:sz w:val="24"/>
+          <w:szCs w:val="24"/>
+        </w:rPr>
+        <w:t>a</w:t>
+      </w:r>
+      <w:r>
+        <w:rPr>
+          <w:rFonts w:ascii="Arial" w:hAnsi="Arial" w:cs="Arial"/>
+          <w:sz w:val="24"/>
+          <w:szCs w:val="24"/>
+        </w:rPr>
+        <w:t xml:space="preserve"> a seguir. </w:t>
+      </w:r>
+      <w:r>
+        <w:rPr>
+          <w:rFonts w:ascii="Arial" w:hAnsi="Arial" w:cs="Arial"/>
+          <w:sz w:val="24"/>
+          <w:szCs w:val="24"/>
+        </w:rPr>
+        <w:t>Em conjunto da equipe de desenvolvimento, houve participação direta do orientador/PO do projeto, auxiliando na criação</w:t>
+      </w:r>
+      <w:r>
+        <w:rPr>
+          <w:rFonts w:ascii="Arial" w:hAnsi="Arial" w:cs="Arial"/>
+          <w:sz w:val="24"/>
+          <w:szCs w:val="24"/>
+        </w:rPr>
+        <w:t xml:space="preserve"> e validação</w:t>
+      </w:r>
+      <w:r>
+        <w:rPr>
+          <w:rFonts w:ascii="Arial" w:hAnsi="Arial" w:cs="Arial"/>
+          <w:sz w:val="24"/>
+          <w:szCs w:val="24"/>
+        </w:rPr>
+        <w:t xml:space="preserve"> de todos os artefatos </w:t>
+      </w:r>
+      <w:r>
+        <w:rPr>
+          <w:rFonts w:ascii="Arial" w:hAnsi="Arial" w:cs="Arial"/>
+          <w:sz w:val="24"/>
+          <w:szCs w:val="24"/>
+        </w:rPr>
+        <w:t>para a solução sistemica</w:t>
       </w:r>
       <w:r>
         <w:rPr>
@@ -1005,31 +965,15 @@
           <w:sz w:val="24"/>
           <w:szCs w:val="24"/>
         </w:rPr>
-        <w:t xml:space="preserve"> segunda etapa </w:t>
-      </w:r>
-      <w:r>
-        <w:rPr>
-          <w:rFonts w:ascii="Arial" w:hAnsi="Arial" w:cs="Arial"/>
-          <w:sz w:val="24"/>
-          <w:szCs w:val="24"/>
-        </w:rPr>
-        <w:t xml:space="preserve">‘Planejamento’, </w:t>
-      </w:r>
-      <w:r>
-        <w:rPr>
-          <w:rFonts w:ascii="Arial" w:hAnsi="Arial" w:cs="Arial"/>
-          <w:sz w:val="24"/>
-          <w:szCs w:val="24"/>
-        </w:rPr>
-        <w:t>f</w:t>
-      </w:r>
-      <w:r>
-        <w:rPr>
-          <w:rFonts w:ascii="Arial" w:hAnsi="Arial" w:cs="Arial"/>
-          <w:sz w:val="24"/>
-          <w:szCs w:val="24"/>
-        </w:rPr>
-        <w:t>oram criados dois formulários destinados ao mercado e potenciais clientes.</w:t>
+        <w:t xml:space="preserve"> primeira </w:t>
+      </w:r>
+      <w:r>
+        <w:rPr>
+          <w:rFonts w:ascii="Arial" w:hAnsi="Arial" w:cs="Arial"/>
+          <w:sz w:val="24"/>
+          <w:szCs w:val="24"/>
+        </w:rPr>
+        <w:t>etapa</w:t>
       </w:r>
       <w:r>
         <w:rPr>
@@ -1045,15 +989,95 @@
           <w:sz w:val="24"/>
           <w:szCs w:val="24"/>
         </w:rPr>
-        <w:t>A</w:t>
-      </w:r>
-      <w:r>
-        <w:rPr>
-          <w:rFonts w:ascii="Arial" w:hAnsi="Arial" w:cs="Arial"/>
-          <w:sz w:val="24"/>
-          <w:szCs w:val="24"/>
-        </w:rPr>
-        <w:t>través das resposta</w:t>
+        <w:t>‘Iniciação’</w:t>
+      </w:r>
+      <w:r>
+        <w:rPr>
+          <w:rFonts w:ascii="Arial" w:hAnsi="Arial" w:cs="Arial"/>
+          <w:sz w:val="24"/>
+          <w:szCs w:val="24"/>
+        </w:rPr>
+        <w:t xml:space="preserve">, </w:t>
+      </w:r>
+      <w:r>
+        <w:rPr>
+          <w:rFonts w:ascii="Arial" w:hAnsi="Arial" w:cs="Arial"/>
+          <w:sz w:val="24"/>
+          <w:szCs w:val="24"/>
+        </w:rPr>
+        <w:t>fo</w:t>
+      </w:r>
+      <w:r>
+        <w:rPr>
+          <w:rFonts w:ascii="Arial" w:hAnsi="Arial" w:cs="Arial"/>
+          <w:sz w:val="24"/>
+          <w:szCs w:val="24"/>
+        </w:rPr>
+        <w:t>i definida equipe participante, selecionado o gerente,</w:t>
+      </w:r>
+      <w:r>
+        <w:rPr>
+          <w:rFonts w:ascii="Arial" w:hAnsi="Arial" w:cs="Arial"/>
+          <w:sz w:val="24"/>
+          <w:szCs w:val="24"/>
+        </w:rPr>
+        <w:t xml:space="preserve"> </w:t>
+      </w:r>
+      <w:r>
+        <w:rPr>
+          <w:rFonts w:ascii="Arial" w:hAnsi="Arial" w:cs="Arial"/>
+          <w:sz w:val="24"/>
+          <w:szCs w:val="24"/>
+        </w:rPr>
+        <w:t>escolhido a</w:t>
+      </w:r>
+      <w:r>
+        <w:rPr>
+          <w:rFonts w:ascii="Arial" w:hAnsi="Arial" w:cs="Arial"/>
+          <w:sz w:val="24"/>
+          <w:szCs w:val="24"/>
+        </w:rPr>
+        <w:t xml:space="preserve"> ideia </w:t>
+      </w:r>
+      <w:r>
+        <w:rPr>
+          <w:rFonts w:ascii="Arial" w:hAnsi="Arial" w:cs="Arial"/>
+          <w:sz w:val="24"/>
+          <w:szCs w:val="24"/>
+        </w:rPr>
+        <w:t xml:space="preserve">principal </w:t>
+      </w:r>
+      <w:r>
+        <w:rPr>
+          <w:rFonts w:ascii="Arial" w:hAnsi="Arial" w:cs="Arial"/>
+          <w:sz w:val="24"/>
+          <w:szCs w:val="24"/>
+        </w:rPr>
+        <w:t xml:space="preserve">do projeto, </w:t>
+      </w:r>
+      <w:r>
+        <w:rPr>
+          <w:rFonts w:ascii="Arial" w:hAnsi="Arial" w:cs="Arial"/>
+          <w:sz w:val="24"/>
+          <w:szCs w:val="24"/>
+        </w:rPr>
+        <w:t>realizad</w:t>
+      </w:r>
+      <w:r>
+        <w:rPr>
+          <w:rFonts w:ascii="Arial" w:hAnsi="Arial" w:cs="Arial"/>
+          <w:sz w:val="24"/>
+          <w:szCs w:val="24"/>
+        </w:rPr>
+        <w:t>o</w:t>
+      </w:r>
+      <w:r>
+        <w:rPr>
+          <w:rFonts w:ascii="Arial" w:hAnsi="Arial" w:cs="Arial"/>
+          <w:sz w:val="24"/>
+          <w:szCs w:val="24"/>
+        </w:rPr>
+        <w:t xml:space="preserve"> pesquisas e estudo</w:t>
       </w:r>
       <w:r>
         <w:rPr>
@@ -1069,47 +1093,15 @@
           <w:sz w:val="24"/>
           <w:szCs w:val="24"/>
         </w:rPr>
-        <w:t xml:space="preserve"> dos formulários</w:t>
-      </w:r>
-      <w:r>
-        <w:rPr>
-          <w:rFonts w:ascii="Arial" w:hAnsi="Arial" w:cs="Arial"/>
-          <w:sz w:val="24"/>
-          <w:szCs w:val="24"/>
-        </w:rPr>
-        <w:t xml:space="preserve"> e entrevistas com stakeholders,</w:t>
-      </w:r>
-      <w:r>
-        <w:rPr>
-          <w:rFonts w:ascii="Arial" w:hAnsi="Arial" w:cs="Arial"/>
-          <w:sz w:val="24"/>
-          <w:szCs w:val="24"/>
-        </w:rPr>
-        <w:t xml:space="preserve"> foi possível </w:t>
-      </w:r>
-      <w:r>
-        <w:rPr>
-          <w:rFonts w:ascii="Arial" w:hAnsi="Arial" w:cs="Arial"/>
-          <w:sz w:val="24"/>
-          <w:szCs w:val="24"/>
-        </w:rPr>
-        <w:t>identificar requisitos</w:t>
-      </w:r>
-      <w:r>
-        <w:rPr>
-          <w:rFonts w:ascii="Arial" w:hAnsi="Arial" w:cs="Arial"/>
-          <w:sz w:val="24"/>
-          <w:szCs w:val="24"/>
-        </w:rPr>
-        <w:t xml:space="preserve"> para o sistema</w:t>
-      </w:r>
-      <w:r>
-        <w:rPr>
-          <w:rFonts w:ascii="Arial" w:hAnsi="Arial" w:cs="Arial"/>
-          <w:sz w:val="24"/>
-          <w:szCs w:val="24"/>
-        </w:rPr>
-        <w:t>,</w:t>
+        <w:t xml:space="preserve"> sobre o segmento abordado</w:t>
+      </w:r>
+      <w:r>
+        <w:rPr>
+          <w:rFonts w:ascii="Arial" w:hAnsi="Arial" w:cs="Arial"/>
+          <w:sz w:val="24"/>
+          <w:szCs w:val="24"/>
+        </w:rPr>
+        <w:t xml:space="preserve"> e</w:t>
       </w:r>
       <w:r>
         <w:rPr>
@@ -1125,63 +1117,23 @@
           <w:sz w:val="24"/>
           <w:szCs w:val="24"/>
         </w:rPr>
-        <w:t xml:space="preserve">pontos de </w:t>
-      </w:r>
-      <w:r>
-        <w:rPr>
-          <w:rFonts w:ascii="Arial" w:hAnsi="Arial" w:cs="Arial"/>
-          <w:sz w:val="24"/>
-          <w:szCs w:val="24"/>
-        </w:rPr>
-        <w:t>fraquezas</w:t>
-      </w:r>
-      <w:r>
-        <w:rPr>
-          <w:rFonts w:ascii="Arial" w:hAnsi="Arial" w:cs="Arial"/>
-          <w:sz w:val="24"/>
-          <w:szCs w:val="24"/>
-        </w:rPr>
-        <w:t xml:space="preserve">, </w:t>
-      </w:r>
-      <w:r>
-        <w:rPr>
-          <w:rFonts w:ascii="Arial" w:hAnsi="Arial" w:cs="Arial"/>
-          <w:sz w:val="24"/>
-          <w:szCs w:val="24"/>
-        </w:rPr>
-        <w:t>forças</w:t>
-      </w:r>
-      <w:r>
-        <w:rPr>
-          <w:rFonts w:ascii="Arial" w:hAnsi="Arial" w:cs="Arial"/>
-          <w:sz w:val="24"/>
-          <w:szCs w:val="24"/>
-        </w:rPr>
-        <w:t>, oportunidades e ameaças</w:t>
-      </w:r>
-      <w:r>
-        <w:rPr>
-          <w:rFonts w:ascii="Arial" w:hAnsi="Arial" w:cs="Arial"/>
-          <w:sz w:val="24"/>
-          <w:szCs w:val="24"/>
-        </w:rPr>
-        <w:t xml:space="preserve"> formando a matriz SWOT</w:t>
-      </w:r>
-      <w:r>
-        <w:rPr>
-          <w:rFonts w:ascii="Arial" w:hAnsi="Arial" w:cs="Arial"/>
-          <w:sz w:val="24"/>
-          <w:szCs w:val="24"/>
-        </w:rPr>
-        <w:t>. Através dos pontos fracos identificados foi desenvolvida uma matriz 5W2H</w:t>
-      </w:r>
-      <w:r>
-        <w:rPr>
-          <w:rFonts w:ascii="Arial" w:hAnsi="Arial" w:cs="Arial"/>
-          <w:sz w:val="24"/>
-          <w:szCs w:val="24"/>
-        </w:rPr>
-        <w:t xml:space="preserve"> e gerado questões problemas para serem trabalhadas</w:t>
+        <w:t>definida proposta de criar um</w:t>
+      </w:r>
+      <w:r>
+        <w:rPr>
+          <w:rFonts w:ascii="Arial" w:hAnsi="Arial" w:cs="Arial"/>
+          <w:sz w:val="24"/>
+          <w:szCs w:val="24"/>
+        </w:rPr>
+        <w:t xml:space="preserve"> formulário de pesquisa para melhor entendimento das necessidades do cliente</w:t>
+      </w:r>
+      <w:r>
+        <w:rPr>
+          <w:rFonts w:ascii="Arial" w:hAnsi="Arial" w:cs="Arial"/>
+          <w:sz w:val="24"/>
+          <w:szCs w:val="24"/>
+        </w:rPr>
+        <w:t xml:space="preserve"> e do negócio</w:t>
       </w:r>
       <w:r>
         <w:rPr>
@@ -1190,46 +1142,6 @@
           <w:szCs w:val="24"/>
         </w:rPr>
         <w:t>.</w:t>
-      </w:r>
-      <w:r>
-        <w:rPr>
-          <w:rFonts w:ascii="Arial" w:hAnsi="Arial" w:cs="Arial"/>
-          <w:sz w:val="24"/>
-          <w:szCs w:val="24"/>
-        </w:rPr>
-        <w:t xml:space="preserve"> </w:t>
-      </w:r>
-      <w:r>
-        <w:rPr>
-          <w:rFonts w:ascii="Arial" w:hAnsi="Arial" w:cs="Arial"/>
-          <w:sz w:val="24"/>
-          <w:szCs w:val="24"/>
-        </w:rPr>
-        <w:t>A</w:t>
-      </w:r>
-      <w:r>
-        <w:rPr>
-          <w:rFonts w:ascii="Arial" w:hAnsi="Arial" w:cs="Arial"/>
-          <w:sz w:val="24"/>
-          <w:szCs w:val="24"/>
-        </w:rPr>
-        <w:t>pós análise e extração de ideias da</w:t>
-      </w:r>
-      <w:r>
-        <w:rPr>
-          <w:rFonts w:ascii="Arial" w:hAnsi="Arial" w:cs="Arial"/>
-          <w:sz w:val="24"/>
-          <w:szCs w:val="24"/>
-        </w:rPr>
-        <w:t>s</w:t>
-      </w:r>
-      <w:r>
-        <w:rPr>
-          <w:rFonts w:ascii="Arial" w:hAnsi="Arial" w:cs="Arial"/>
-          <w:sz w:val="24"/>
-          <w:szCs w:val="24"/>
-        </w:rPr>
-        <w:t xml:space="preserve"> matrizes foi fechado o escopo do projeto e definido uma funcionalidade essencial para a solução sistêmica: permitir a personalização da lista de compras para os clientes.</w:t>
       </w:r>
     </w:p>
     <w:p>
@@ -1249,23 +1161,463 @@
           <w:sz w:val="24"/>
           <w:szCs w:val="24"/>
         </w:rPr>
-        <w:t>Na terceira etapa ‘Execução’ foram criados 14 artefatos</w:t>
-      </w:r>
-      <w:r>
-        <w:rPr>
-          <w:rFonts w:ascii="Arial" w:hAnsi="Arial" w:cs="Arial"/>
-          <w:sz w:val="24"/>
-          <w:szCs w:val="24"/>
-        </w:rPr>
-        <w:t xml:space="preserve">, inicialmente foi desenvolvido o BPMN (Business Proccess Model and Notation), em sequencia a documentação de requisitos e o diagrama de casos de uso. De forma intercalada </w:t>
-      </w:r>
-      <w:r>
-        <w:rPr>
-          <w:rFonts w:ascii="Arial" w:hAnsi="Arial" w:cs="Arial"/>
-          <w:sz w:val="24"/>
-          <w:szCs w:val="24"/>
-        </w:rPr>
-        <w:t>a documentação de casos de uso, diagramas de atividade, máquina de estado, sequência e classes. Finalizado o diagrama de classes, foram desenvolvidas as métricas, proposta comercial e prototipação de telas. Em seguida gerada matriz de rastreabilidade e por fim a documentação de portabilidade.</w:t>
+        <w:t>Na</w:t>
+      </w:r>
+      <w:r>
+        <w:rPr>
+          <w:rFonts w:ascii="Arial" w:hAnsi="Arial" w:cs="Arial"/>
+          <w:sz w:val="24"/>
+          <w:szCs w:val="24"/>
+        </w:rPr>
+        <w:t xml:space="preserve"> segunda etapa </w:t>
+      </w:r>
+      <w:r>
+        <w:rPr>
+          <w:rFonts w:ascii="Arial" w:hAnsi="Arial" w:cs="Arial"/>
+          <w:sz w:val="24"/>
+          <w:szCs w:val="24"/>
+        </w:rPr>
+        <w:t xml:space="preserve">‘Planejamento’, </w:t>
+      </w:r>
+      <w:r>
+        <w:rPr>
+          <w:rFonts w:ascii="Arial" w:hAnsi="Arial" w:cs="Arial"/>
+          <w:sz w:val="24"/>
+          <w:szCs w:val="24"/>
+        </w:rPr>
+        <w:t>criamos o princípio de contuta definido pela missão, visão e valor de noss</w:t>
+      </w:r>
+      <w:r>
+        <w:rPr>
+          <w:rFonts w:ascii="Arial" w:hAnsi="Arial" w:cs="Arial"/>
+          <w:sz w:val="24"/>
+          <w:szCs w:val="24"/>
+        </w:rPr>
+        <w:t>a empresa</w:t>
+      </w:r>
+      <w:r>
+        <w:rPr>
+          <w:rFonts w:ascii="Arial" w:hAnsi="Arial" w:cs="Arial"/>
+          <w:sz w:val="24"/>
+          <w:szCs w:val="24"/>
+        </w:rPr>
+        <w:t xml:space="preserve">. </w:t>
+      </w:r>
+      <w:r>
+        <w:rPr>
+          <w:rFonts w:ascii="Arial" w:hAnsi="Arial" w:cs="Arial"/>
+          <w:sz w:val="24"/>
+          <w:szCs w:val="24"/>
+        </w:rPr>
+        <w:t>Gera</w:t>
+      </w:r>
+      <w:r>
+        <w:rPr>
+          <w:rFonts w:ascii="Arial" w:hAnsi="Arial" w:cs="Arial"/>
+          <w:sz w:val="24"/>
+          <w:szCs w:val="24"/>
+        </w:rPr>
+        <w:t>mos</w:t>
+      </w:r>
+      <w:r>
+        <w:rPr>
+          <w:rFonts w:ascii="Arial" w:hAnsi="Arial" w:cs="Arial"/>
+          <w:sz w:val="24"/>
+          <w:szCs w:val="24"/>
+        </w:rPr>
+        <w:t xml:space="preserve"> também</w:t>
+      </w:r>
+      <w:r>
+        <w:rPr>
+          <w:rFonts w:ascii="Arial" w:hAnsi="Arial" w:cs="Arial"/>
+          <w:sz w:val="24"/>
+          <w:szCs w:val="24"/>
+        </w:rPr>
+        <w:t xml:space="preserve"> </w:t>
+      </w:r>
+      <w:r>
+        <w:rPr>
+          <w:rFonts w:ascii="Arial" w:hAnsi="Arial" w:cs="Arial"/>
+          <w:sz w:val="24"/>
+          <w:szCs w:val="24"/>
+        </w:rPr>
+        <w:t xml:space="preserve">dois formulários destinados </w:t>
+      </w:r>
+      <w:r>
+        <w:rPr>
+          <w:rFonts w:ascii="Arial" w:hAnsi="Arial" w:cs="Arial"/>
+          <w:sz w:val="24"/>
+          <w:szCs w:val="24"/>
+        </w:rPr>
+        <w:t>aos</w:t>
+      </w:r>
+      <w:r>
+        <w:rPr>
+          <w:rFonts w:ascii="Arial" w:hAnsi="Arial" w:cs="Arial"/>
+          <w:sz w:val="24"/>
+          <w:szCs w:val="24"/>
+        </w:rPr>
+        <w:t xml:space="preserve"> mercado</w:t>
+      </w:r>
+      <w:r>
+        <w:rPr>
+          <w:rFonts w:ascii="Arial" w:hAnsi="Arial" w:cs="Arial"/>
+          <w:sz w:val="24"/>
+          <w:szCs w:val="24"/>
+        </w:rPr>
+        <w:t>s</w:t>
+      </w:r>
+      <w:r>
+        <w:rPr>
+          <w:rFonts w:ascii="Arial" w:hAnsi="Arial" w:cs="Arial"/>
+          <w:sz w:val="24"/>
+          <w:szCs w:val="24"/>
+        </w:rPr>
+        <w:t xml:space="preserve"> e potenciais clientes</w:t>
+      </w:r>
+      <w:r>
+        <w:rPr>
+          <w:rFonts w:ascii="Arial" w:hAnsi="Arial" w:cs="Arial"/>
+          <w:sz w:val="24"/>
+          <w:szCs w:val="24"/>
+        </w:rPr>
+        <w:t xml:space="preserve">, </w:t>
+      </w:r>
+      <w:r>
+        <w:rPr>
+          <w:rFonts w:ascii="Arial" w:hAnsi="Arial" w:cs="Arial"/>
+          <w:sz w:val="24"/>
+          <w:szCs w:val="24"/>
+        </w:rPr>
+        <w:t xml:space="preserve">onde </w:t>
+      </w:r>
+      <w:r>
+        <w:rPr>
+          <w:rFonts w:ascii="Arial" w:hAnsi="Arial" w:cs="Arial"/>
+          <w:sz w:val="24"/>
+          <w:szCs w:val="24"/>
+        </w:rPr>
+        <w:t>a</w:t>
+      </w:r>
+      <w:r>
+        <w:rPr>
+          <w:rFonts w:ascii="Arial" w:hAnsi="Arial" w:cs="Arial"/>
+          <w:sz w:val="24"/>
+          <w:szCs w:val="24"/>
+        </w:rPr>
+        <w:t>través das resposta</w:t>
+      </w:r>
+      <w:r>
+        <w:rPr>
+          <w:rFonts w:ascii="Arial" w:hAnsi="Arial" w:cs="Arial"/>
+          <w:sz w:val="24"/>
+          <w:szCs w:val="24"/>
+        </w:rPr>
+        <w:t>s</w:t>
+      </w:r>
+      <w:r>
+        <w:rPr>
+          <w:rFonts w:ascii="Arial" w:hAnsi="Arial" w:cs="Arial"/>
+          <w:sz w:val="24"/>
+          <w:szCs w:val="24"/>
+        </w:rPr>
+        <w:t xml:space="preserve"> </w:t>
+      </w:r>
+      <w:r>
+        <w:rPr>
+          <w:rFonts w:ascii="Arial" w:hAnsi="Arial" w:cs="Arial"/>
+          <w:sz w:val="24"/>
+          <w:szCs w:val="24"/>
+        </w:rPr>
+        <w:t>f</w:t>
+      </w:r>
+      <w:r>
+        <w:rPr>
+          <w:rFonts w:ascii="Arial" w:hAnsi="Arial" w:cs="Arial"/>
+          <w:sz w:val="24"/>
+          <w:szCs w:val="24"/>
+        </w:rPr>
+        <w:t xml:space="preserve">oi possível </w:t>
+      </w:r>
+      <w:r>
+        <w:rPr>
+          <w:rFonts w:ascii="Arial" w:hAnsi="Arial" w:cs="Arial"/>
+          <w:sz w:val="24"/>
+          <w:szCs w:val="24"/>
+        </w:rPr>
+        <w:t xml:space="preserve">identificar </w:t>
+      </w:r>
+      <w:r>
+        <w:rPr>
+          <w:rFonts w:ascii="Arial" w:hAnsi="Arial" w:cs="Arial"/>
+          <w:sz w:val="24"/>
+          <w:szCs w:val="24"/>
+        </w:rPr>
+        <w:t xml:space="preserve">responsabilidades, </w:t>
+      </w:r>
+      <w:r>
+        <w:rPr>
+          <w:rFonts w:ascii="Arial" w:hAnsi="Arial" w:cs="Arial"/>
+          <w:sz w:val="24"/>
+          <w:szCs w:val="24"/>
+        </w:rPr>
+        <w:t>requisitos</w:t>
+      </w:r>
+      <w:r>
+        <w:rPr>
+          <w:rFonts w:ascii="Arial" w:hAnsi="Arial" w:cs="Arial"/>
+          <w:sz w:val="24"/>
+          <w:szCs w:val="24"/>
+        </w:rPr>
+        <w:t xml:space="preserve"> funcionais e não funcionais</w:t>
+      </w:r>
+      <w:r>
+        <w:rPr>
+          <w:rFonts w:ascii="Arial" w:hAnsi="Arial" w:cs="Arial"/>
+          <w:sz w:val="24"/>
+          <w:szCs w:val="24"/>
+        </w:rPr>
+        <w:t>, atores internos e externos</w:t>
+      </w:r>
+      <w:r>
+        <w:rPr>
+          <w:rFonts w:ascii="Arial" w:hAnsi="Arial" w:cs="Arial"/>
+          <w:sz w:val="24"/>
+          <w:szCs w:val="24"/>
+        </w:rPr>
+        <w:t xml:space="preserve"> para o sistema</w:t>
+      </w:r>
+      <w:r>
+        <w:rPr>
+          <w:rFonts w:ascii="Arial" w:hAnsi="Arial" w:cs="Arial"/>
+          <w:sz w:val="24"/>
+          <w:szCs w:val="24"/>
+        </w:rPr>
+        <w:t xml:space="preserve">. Após </w:t>
+      </w:r>
+      <w:r>
+        <w:rPr>
+          <w:rFonts w:ascii="Arial" w:hAnsi="Arial" w:cs="Arial"/>
+          <w:sz w:val="24"/>
+          <w:szCs w:val="24"/>
+        </w:rPr>
+        <w:t xml:space="preserve">análise da </w:t>
+      </w:r>
+      <w:r>
+        <w:rPr>
+          <w:rFonts w:ascii="Arial" w:hAnsi="Arial" w:cs="Arial"/>
+          <w:sz w:val="24"/>
+          <w:szCs w:val="24"/>
+        </w:rPr>
+        <w:t>coleta e reunião com stakolders, levantamos p</w:t>
+      </w:r>
+      <w:r>
+        <w:rPr>
+          <w:rFonts w:ascii="Arial" w:hAnsi="Arial" w:cs="Arial"/>
+          <w:sz w:val="24"/>
+          <w:szCs w:val="24"/>
+        </w:rPr>
+        <w:t xml:space="preserve">ontos de </w:t>
+      </w:r>
+      <w:r>
+        <w:rPr>
+          <w:rFonts w:ascii="Arial" w:hAnsi="Arial" w:cs="Arial"/>
+          <w:sz w:val="24"/>
+          <w:szCs w:val="24"/>
+        </w:rPr>
+        <w:t>fraqueza</w:t>
+      </w:r>
+      <w:r>
+        <w:rPr>
+          <w:rFonts w:ascii="Arial" w:hAnsi="Arial" w:cs="Arial"/>
+          <w:sz w:val="24"/>
+          <w:szCs w:val="24"/>
+        </w:rPr>
+        <w:t xml:space="preserve">, </w:t>
+      </w:r>
+      <w:r>
+        <w:rPr>
+          <w:rFonts w:ascii="Arial" w:hAnsi="Arial" w:cs="Arial"/>
+          <w:sz w:val="24"/>
+          <w:szCs w:val="24"/>
+        </w:rPr>
+        <w:t>força</w:t>
+      </w:r>
+      <w:r>
+        <w:rPr>
+          <w:rFonts w:ascii="Arial" w:hAnsi="Arial" w:cs="Arial"/>
+          <w:sz w:val="24"/>
+          <w:szCs w:val="24"/>
+        </w:rPr>
+        <w:t>, oportunidade e ameaça</w:t>
+      </w:r>
+      <w:r>
+        <w:rPr>
+          <w:rFonts w:ascii="Arial" w:hAnsi="Arial" w:cs="Arial"/>
+          <w:sz w:val="24"/>
+          <w:szCs w:val="24"/>
+        </w:rPr>
+        <w:t>. Desses pontos identificados realizamos uma d</w:t>
+      </w:r>
+      <w:r>
+        <w:rPr>
+          <w:rFonts w:ascii="Arial" w:hAnsi="Arial" w:cs="Arial"/>
+          <w:sz w:val="24"/>
+          <w:szCs w:val="24"/>
+        </w:rPr>
+        <w:t>iagramação da</w:t>
+      </w:r>
+      <w:r>
+        <w:rPr>
+          <w:rFonts w:ascii="Arial" w:hAnsi="Arial" w:cs="Arial"/>
+          <w:sz w:val="24"/>
+          <w:szCs w:val="24"/>
+        </w:rPr>
+        <w:t xml:space="preserve"> matriz SWOT</w:t>
+      </w:r>
+      <w:r>
+        <w:rPr>
+          <w:rFonts w:ascii="Arial" w:hAnsi="Arial" w:cs="Arial"/>
+          <w:sz w:val="24"/>
+          <w:szCs w:val="24"/>
+        </w:rPr>
+        <w:t xml:space="preserve"> para maior clareza do negócio</w:t>
+      </w:r>
+      <w:r>
+        <w:rPr>
+          <w:rFonts w:ascii="Arial" w:hAnsi="Arial" w:cs="Arial"/>
+          <w:sz w:val="24"/>
+          <w:szCs w:val="24"/>
+        </w:rPr>
+        <w:t xml:space="preserve">. </w:t>
+      </w:r>
+      <w:r>
+        <w:rPr>
+          <w:rFonts w:ascii="Arial" w:hAnsi="Arial" w:cs="Arial"/>
+          <w:sz w:val="24"/>
+          <w:szCs w:val="24"/>
+        </w:rPr>
+        <w:t>Identificamos quatro pontos fracos</w:t>
+      </w:r>
+      <w:r>
+        <w:rPr>
+          <w:rFonts w:ascii="Arial" w:hAnsi="Arial" w:cs="Arial"/>
+          <w:sz w:val="24"/>
+          <w:szCs w:val="24"/>
+        </w:rPr>
+        <w:t xml:space="preserve"> para a proposta</w:t>
+      </w:r>
+      <w:r>
+        <w:rPr>
+          <w:rFonts w:ascii="Arial" w:hAnsi="Arial" w:cs="Arial"/>
+          <w:sz w:val="24"/>
+          <w:szCs w:val="24"/>
+        </w:rPr>
+        <w:t xml:space="preserve">: </w:t>
+      </w:r>
+      <w:r>
+        <w:rPr>
+          <w:rFonts w:ascii="Arial" w:hAnsi="Arial" w:cs="Arial"/>
+          <w:sz w:val="24"/>
+          <w:szCs w:val="24"/>
+        </w:rPr>
+        <w:t xml:space="preserve">o </w:t>
+      </w:r>
+      <w:r>
+        <w:rPr>
+          <w:rFonts w:ascii="Arial" w:hAnsi="Arial" w:cs="Arial"/>
+          <w:sz w:val="24"/>
+          <w:szCs w:val="24"/>
+        </w:rPr>
+        <w:t xml:space="preserve">sistema de entregas, </w:t>
+      </w:r>
+      <w:r>
+        <w:rPr>
+          <w:rFonts w:ascii="Arial" w:hAnsi="Arial" w:cs="Arial"/>
+          <w:sz w:val="24"/>
+          <w:szCs w:val="24"/>
+        </w:rPr>
+        <w:t xml:space="preserve">a </w:t>
+      </w:r>
+      <w:r>
+        <w:rPr>
+          <w:rFonts w:ascii="Arial" w:hAnsi="Arial" w:cs="Arial"/>
+          <w:sz w:val="24"/>
+          <w:szCs w:val="24"/>
+        </w:rPr>
+        <w:t xml:space="preserve">plataforma de pagamento, </w:t>
+      </w:r>
+      <w:r>
+        <w:rPr>
+          <w:rFonts w:ascii="Arial" w:hAnsi="Arial" w:cs="Arial"/>
+          <w:sz w:val="24"/>
+          <w:szCs w:val="24"/>
+        </w:rPr>
+        <w:t xml:space="preserve">o </w:t>
+      </w:r>
+      <w:r>
+        <w:rPr>
+          <w:rFonts w:ascii="Arial" w:hAnsi="Arial" w:cs="Arial"/>
+          <w:sz w:val="24"/>
+          <w:szCs w:val="24"/>
+        </w:rPr>
+        <w:t xml:space="preserve">aprendizado do usuário e </w:t>
+      </w:r>
+      <w:r>
+        <w:rPr>
+          <w:rFonts w:ascii="Arial" w:hAnsi="Arial" w:cs="Arial"/>
+          <w:sz w:val="24"/>
+          <w:szCs w:val="24"/>
+        </w:rPr>
+        <w:t xml:space="preserve">a </w:t>
+      </w:r>
+      <w:r>
+        <w:rPr>
+          <w:rFonts w:ascii="Arial" w:hAnsi="Arial" w:cs="Arial"/>
+          <w:sz w:val="24"/>
+          <w:szCs w:val="24"/>
+        </w:rPr>
+        <w:t>automatização da lista de pedidos</w:t>
+      </w:r>
+      <w:r>
+        <w:rPr>
+          <w:rFonts w:ascii="Arial" w:hAnsi="Arial" w:cs="Arial"/>
+          <w:sz w:val="24"/>
+          <w:szCs w:val="24"/>
+        </w:rPr>
+        <w:t xml:space="preserve">. Exploramos estas fraquezas criando questões problema para possível solução com o desenvolvimento da aplicação. Cada questão problema recebeu um tratamento de acordo com a matriz 5W2H. </w:t>
+      </w:r>
+      <w:r>
+        <w:rPr>
+          <w:rFonts w:ascii="Arial" w:hAnsi="Arial" w:cs="Arial"/>
+          <w:sz w:val="24"/>
+          <w:szCs w:val="24"/>
+        </w:rPr>
+        <w:t>A</w:t>
+      </w:r>
+      <w:r>
+        <w:rPr>
+          <w:rFonts w:ascii="Arial" w:hAnsi="Arial" w:cs="Arial"/>
+          <w:sz w:val="24"/>
+          <w:szCs w:val="24"/>
+        </w:rPr>
+        <w:t>pós análise e extração de ideias da</w:t>
+      </w:r>
+      <w:r>
+        <w:rPr>
+          <w:rFonts w:ascii="Arial" w:hAnsi="Arial" w:cs="Arial"/>
+          <w:sz w:val="24"/>
+          <w:szCs w:val="24"/>
+        </w:rPr>
+        <w:t>s</w:t>
+      </w:r>
+      <w:r>
+        <w:rPr>
+          <w:rFonts w:ascii="Arial" w:hAnsi="Arial" w:cs="Arial"/>
+          <w:sz w:val="24"/>
+          <w:szCs w:val="24"/>
+        </w:rPr>
+        <w:t xml:space="preserve"> matrizes foi fechado o escopo do projeto e definido uma funcionalidade essencial para a solução sistêmica: permitir a personalização da lista de compras para os clientes.</w:t>
       </w:r>
     </w:p>
     <w:p>
@@ -1285,7 +1637,175 @@
           <w:sz w:val="24"/>
           <w:szCs w:val="24"/>
         </w:rPr>
-        <w:t>A quarta etapa ‘Monitoramento’, foi realizada de forma cíclica em conjunto com as etapas de ‘Planejamento’ e ‘Execução’. Sendo feito o acompanhamento das tarefas, o controle de qualidade, mudanças e o controle de cronograma.</w:t>
+        <w:t>Na terceira etapa ‘Execução’ foram criados 14 artefatos</w:t>
+      </w:r>
+      <w:r>
+        <w:rPr>
+          <w:rFonts w:ascii="Arial" w:hAnsi="Arial" w:cs="Arial"/>
+          <w:sz w:val="24"/>
+          <w:szCs w:val="24"/>
+        </w:rPr>
+        <w:t>, para futuro auxilio n</w:t>
+      </w:r>
+      <w:r>
+        <w:rPr>
+          <w:rFonts w:ascii="Arial" w:hAnsi="Arial" w:cs="Arial"/>
+          <w:sz w:val="24"/>
+          <w:szCs w:val="24"/>
+        </w:rPr>
+        <w:t>a</w:t>
+      </w:r>
+      <w:r>
+        <w:rPr>
+          <w:rFonts w:ascii="Arial" w:hAnsi="Arial" w:cs="Arial"/>
+          <w:sz w:val="24"/>
+          <w:szCs w:val="24"/>
+        </w:rPr>
+        <w:t xml:space="preserve"> </w:t>
+      </w:r>
+      <w:r>
+        <w:rPr>
+          <w:rFonts w:ascii="Arial" w:hAnsi="Arial" w:cs="Arial"/>
+          <w:sz w:val="24"/>
+          <w:szCs w:val="24"/>
+        </w:rPr>
+        <w:t xml:space="preserve">produção </w:t>
+      </w:r>
+      <w:r>
+        <w:rPr>
+          <w:rFonts w:ascii="Arial" w:hAnsi="Arial" w:cs="Arial"/>
+          <w:sz w:val="24"/>
+          <w:szCs w:val="24"/>
+        </w:rPr>
+        <w:t>do código fonte do sistema</w:t>
+      </w:r>
+      <w:r>
+        <w:rPr>
+          <w:rFonts w:ascii="Arial" w:hAnsi="Arial" w:cs="Arial"/>
+          <w:sz w:val="24"/>
+          <w:szCs w:val="24"/>
+        </w:rPr>
+        <w:t>, interação com usuários do sistema</w:t>
+      </w:r>
+      <w:r>
+        <w:rPr>
+          <w:rFonts w:ascii="Arial" w:hAnsi="Arial" w:cs="Arial"/>
+          <w:sz w:val="24"/>
+          <w:szCs w:val="24"/>
+        </w:rPr>
+        <w:t xml:space="preserve"> e alinhamentos comerciais</w:t>
+      </w:r>
+      <w:r>
+        <w:rPr>
+          <w:rFonts w:ascii="Arial" w:hAnsi="Arial" w:cs="Arial"/>
+          <w:sz w:val="24"/>
+          <w:szCs w:val="24"/>
+        </w:rPr>
+        <w:t>. I</w:t>
+      </w:r>
+      <w:r>
+        <w:rPr>
+          <w:rFonts w:ascii="Arial" w:hAnsi="Arial" w:cs="Arial"/>
+          <w:sz w:val="24"/>
+          <w:szCs w:val="24"/>
+        </w:rPr>
+        <w:t>nicialmente foi desenvolvido o BPMN (Business Proccess Model and Notation)</w:t>
+      </w:r>
+      <w:r>
+        <w:rPr>
+          <w:rFonts w:ascii="Arial" w:hAnsi="Arial" w:cs="Arial"/>
+          <w:sz w:val="24"/>
+          <w:szCs w:val="24"/>
+        </w:rPr>
+        <w:t xml:space="preserve"> para descrição geral de todos processos envolvidos na aplicação</w:t>
+      </w:r>
+      <w:r>
+        <w:rPr>
+          <w:rFonts w:ascii="Arial" w:hAnsi="Arial" w:cs="Arial"/>
+          <w:sz w:val="24"/>
+          <w:szCs w:val="24"/>
+        </w:rPr>
+        <w:t xml:space="preserve">, nesta etapa foram estabelecidas funcionalidades essenciais para o fluxo de execução do sistema, como por exemplo, personaliazr lista </w:t>
+      </w:r>
+      <w:r>
+        <w:rPr>
+          <w:rFonts w:ascii="Arial" w:hAnsi="Arial" w:cs="Arial"/>
+          <w:sz w:val="24"/>
+          <w:szCs w:val="24"/>
+        </w:rPr>
+        <w:t>de compras</w:t>
+      </w:r>
+      <w:r>
+        <w:rPr>
+          <w:rFonts w:ascii="Arial" w:hAnsi="Arial" w:cs="Arial"/>
+          <w:sz w:val="24"/>
+          <w:szCs w:val="24"/>
+        </w:rPr>
+        <w:t xml:space="preserve">. </w:t>
+      </w:r>
+      <w:r>
+        <w:rPr>
+          <w:rFonts w:ascii="Arial" w:hAnsi="Arial" w:cs="Arial"/>
+          <w:sz w:val="24"/>
+          <w:szCs w:val="24"/>
+        </w:rPr>
+        <w:t>E</w:t>
+      </w:r>
+      <w:r>
+        <w:rPr>
+          <w:rFonts w:ascii="Arial" w:hAnsi="Arial" w:cs="Arial"/>
+          <w:sz w:val="24"/>
+          <w:szCs w:val="24"/>
+        </w:rPr>
+        <w:t>m sequencia a documentação de requisitos e o diagrama de casos de uso. De forma intercalada</w:t>
+      </w:r>
+      <w:r>
+        <w:rPr>
+          <w:rFonts w:ascii="Arial" w:hAnsi="Arial" w:cs="Arial"/>
+          <w:sz w:val="24"/>
+          <w:szCs w:val="24"/>
+        </w:rPr>
+        <w:t>,</w:t>
+      </w:r>
+      <w:r>
+        <w:rPr>
+          <w:rFonts w:ascii="Arial" w:hAnsi="Arial" w:cs="Arial"/>
+          <w:sz w:val="24"/>
+          <w:szCs w:val="24"/>
+        </w:rPr>
+        <w:t xml:space="preserve"> </w:t>
+      </w:r>
+      <w:r>
+        <w:rPr>
+          <w:rFonts w:ascii="Arial" w:hAnsi="Arial" w:cs="Arial"/>
+          <w:sz w:val="24"/>
+          <w:szCs w:val="24"/>
+        </w:rPr>
+        <w:t>a documentação de casos de uso, diagramas de atividade, máquina de estado, sequência e classes</w:t>
+      </w:r>
+      <w:r>
+        <w:rPr>
+          <w:rFonts w:ascii="Arial" w:hAnsi="Arial" w:cs="Arial"/>
+          <w:sz w:val="24"/>
+          <w:szCs w:val="24"/>
+        </w:rPr>
+        <w:t>, todos embasads no padrão internacional estabelecido pela UML</w:t>
+      </w:r>
+      <w:r>
+        <w:rPr>
+          <w:rFonts w:ascii="Arial" w:hAnsi="Arial" w:cs="Arial"/>
+          <w:sz w:val="24"/>
+          <w:szCs w:val="24"/>
+        </w:rPr>
+        <w:t>. Finalizado o diagrama de classes, foram desenvolvidas as métricas, proposta comercial e prototipação de telas. Em seguida gerada matriz de rastreabilidade e por fim a documentação de portabilidade.</w:t>
+      </w:r>
+      <w:r>
+        <w:rPr>
+          <w:rFonts w:ascii="Arial" w:hAnsi="Arial" w:cs="Arial"/>
+          <w:sz w:val="24"/>
+          <w:szCs w:val="24"/>
+        </w:rPr>
+        <w:t xml:space="preserve"> Todos os artefatos passaram por validação do orientador/PO do projeto.</w:t>
       </w:r>
     </w:p>
     <w:p>
@@ -1305,7 +1825,200 @@
           <w:sz w:val="24"/>
           <w:szCs w:val="24"/>
         </w:rPr>
-        <w:t>A quinta etapa ‘Finalização’ passou pelos processos de validação, entrega e apresentação.</w:t>
+        <w:t xml:space="preserve">A quarta etapa ‘Monitoramento’, foi realizada de forma cíclica em conjunto com as </w:t>
+      </w:r>
+      <w:r>
+        <w:rPr>
+          <w:rFonts w:ascii="Arial" w:hAnsi="Arial" w:cs="Arial"/>
+          <w:sz w:val="24"/>
+          <w:szCs w:val="24"/>
+        </w:rPr>
+        <w:t xml:space="preserve">demais </w:t>
+      </w:r>
+      <w:r>
+        <w:rPr>
+          <w:rFonts w:ascii="Arial" w:hAnsi="Arial" w:cs="Arial"/>
+          <w:sz w:val="24"/>
+          <w:szCs w:val="24"/>
+        </w:rPr>
+        <w:t>etapas. Sendo feito o acompanhamento das tarefas, o controle de qualidade, mudanças e o controle d</w:t>
+      </w:r>
+      <w:r>
+        <w:rPr>
+          <w:rFonts w:ascii="Arial" w:hAnsi="Arial" w:cs="Arial"/>
+          <w:sz w:val="24"/>
+          <w:szCs w:val="24"/>
+        </w:rPr>
+        <w:t>o</w:t>
+      </w:r>
+      <w:r>
+        <w:rPr>
+          <w:rFonts w:ascii="Arial" w:hAnsi="Arial" w:cs="Arial"/>
+          <w:sz w:val="24"/>
+          <w:szCs w:val="24"/>
+        </w:rPr>
+        <w:t xml:space="preserve"> cronograma.</w:t>
+      </w:r>
+    </w:p>
+    <w:p>
+      <w:pPr>
+        <w:spacing w:after="0"/>
+        <w:ind w:firstLine="708"/>
+        <w:jc w:val="both"/>
+        <w:rPr>
+          <w:rFonts w:ascii="Arial" w:hAnsi="Arial" w:cs="Arial"/>
+          <w:sz w:val="24"/>
+          <w:szCs w:val="24"/>
+        </w:rPr>
+      </w:pPr>
+      <w:r>
+        <w:rPr>
+          <w:rFonts w:ascii="Arial" w:hAnsi="Arial" w:cs="Arial"/>
+          <w:sz w:val="24"/>
+          <w:szCs w:val="24"/>
+        </w:rPr>
+        <w:lastRenderedPageBreak/>
+        <w:t>A quinta etapa ‘Finalização’ passou pelos processos de validação</w:t>
+      </w:r>
+      <w:r>
+        <w:rPr>
+          <w:rFonts w:ascii="Arial" w:hAnsi="Arial" w:cs="Arial"/>
+          <w:sz w:val="24"/>
+          <w:szCs w:val="24"/>
+        </w:rPr>
+        <w:t xml:space="preserve"> final</w:t>
+      </w:r>
+      <w:r>
+        <w:rPr>
+          <w:rFonts w:ascii="Arial" w:hAnsi="Arial" w:cs="Arial"/>
+          <w:sz w:val="24"/>
+          <w:szCs w:val="24"/>
+        </w:rPr>
+        <w:t>, entrega e apresentação.</w:t>
+      </w:r>
+    </w:p>
+    <w:p>
+      <w:pPr>
+        <w:spacing w:after="0"/>
+        <w:ind w:firstLine="708"/>
+        <w:jc w:val="both"/>
+        <w:rPr>
+          <w:rFonts w:ascii="Arial" w:hAnsi="Arial" w:cs="Arial"/>
+          <w:sz w:val="24"/>
+          <w:szCs w:val="24"/>
+        </w:rPr>
+      </w:pPr>
+      <w:r>
+        <w:rPr>
+          <w:rFonts w:ascii="Arial" w:hAnsi="Arial" w:cs="Arial"/>
+          <w:sz w:val="24"/>
+          <w:szCs w:val="24"/>
+        </w:rPr>
+        <w:t xml:space="preserve">O sistema </w:t>
+      </w:r>
+      <w:r>
+        <w:rPr>
+          <w:rFonts w:ascii="Arial" w:hAnsi="Arial" w:cs="Arial"/>
+          <w:sz w:val="24"/>
+          <w:szCs w:val="24"/>
+        </w:rPr>
+        <w:t xml:space="preserve">segue </w:t>
+      </w:r>
+      <w:r>
+        <w:rPr>
+          <w:rFonts w:ascii="Arial" w:hAnsi="Arial" w:cs="Arial"/>
+          <w:sz w:val="24"/>
+          <w:szCs w:val="24"/>
+        </w:rPr>
+        <w:t xml:space="preserve">dois fluxos de execução onde os usuários do mercado e os clientes do mercado </w:t>
+      </w:r>
+      <w:r>
+        <w:rPr>
+          <w:rFonts w:ascii="Arial" w:hAnsi="Arial" w:cs="Arial"/>
+          <w:sz w:val="24"/>
+          <w:szCs w:val="24"/>
+        </w:rPr>
+        <w:t>contarão com funcionalidades distintas mas que se complementam. Ambos usuários terão cadastro e vão precisar logar no sistema.</w:t>
+      </w:r>
+      <w:r>
+        <w:rPr>
+          <w:rFonts w:ascii="Arial" w:hAnsi="Arial" w:cs="Arial"/>
+          <w:sz w:val="24"/>
+          <w:szCs w:val="24"/>
+        </w:rPr>
+        <w:t xml:space="preserve"> Para os clientes do mercado existem funções </w:t>
+      </w:r>
+      <w:r>
+        <w:rPr>
+          <w:rFonts w:ascii="Arial" w:hAnsi="Arial" w:cs="Arial"/>
+          <w:sz w:val="24"/>
+          <w:szCs w:val="24"/>
+        </w:rPr>
+        <w:t>para acompanhamento de pedido e também</w:t>
+      </w:r>
+      <w:r>
+        <w:rPr>
+          <w:rFonts w:ascii="Arial" w:hAnsi="Arial" w:cs="Arial"/>
+          <w:sz w:val="24"/>
+          <w:szCs w:val="24"/>
+        </w:rPr>
+        <w:t xml:space="preserve"> gerencimamento de listas como </w:t>
+      </w:r>
+      <w:r>
+        <w:rPr>
+          <w:rFonts w:ascii="Arial" w:hAnsi="Arial" w:cs="Arial"/>
+          <w:sz w:val="24"/>
+          <w:szCs w:val="24"/>
+        </w:rPr>
+        <w:t xml:space="preserve">selecionar, </w:t>
+      </w:r>
+      <w:r>
+        <w:rPr>
+          <w:rFonts w:ascii="Arial" w:hAnsi="Arial" w:cs="Arial"/>
+          <w:sz w:val="24"/>
+          <w:szCs w:val="24"/>
+        </w:rPr>
+        <w:t xml:space="preserve">criar, </w:t>
+      </w:r>
+      <w:r>
+        <w:rPr>
+          <w:rFonts w:ascii="Arial" w:hAnsi="Arial" w:cs="Arial"/>
+          <w:sz w:val="24"/>
+          <w:szCs w:val="24"/>
+        </w:rPr>
+        <w:t xml:space="preserve">editar, </w:t>
+      </w:r>
+      <w:r>
+        <w:rPr>
+          <w:rFonts w:ascii="Arial" w:hAnsi="Arial" w:cs="Arial"/>
+          <w:sz w:val="24"/>
+          <w:szCs w:val="24"/>
+        </w:rPr>
+        <w:t>salvar e excluir</w:t>
+      </w:r>
+      <w:r>
+        <w:rPr>
+          <w:rFonts w:ascii="Arial" w:hAnsi="Arial" w:cs="Arial"/>
+          <w:sz w:val="24"/>
+          <w:szCs w:val="24"/>
+        </w:rPr>
+        <w:t xml:space="preserve">. Na interface dos usuários do mercado </w:t>
+      </w:r>
+      <w:r>
+        <w:rPr>
+          <w:rFonts w:ascii="Arial" w:hAnsi="Arial" w:cs="Arial"/>
+          <w:sz w:val="24"/>
+          <w:szCs w:val="24"/>
+        </w:rPr>
+        <w:t>existem</w:t>
+      </w:r>
+      <w:r>
+        <w:rPr>
+          <w:rFonts w:ascii="Arial" w:hAnsi="Arial" w:cs="Arial"/>
+          <w:sz w:val="24"/>
+          <w:szCs w:val="24"/>
+        </w:rPr>
+        <w:t xml:space="preserve"> funções para atualizar lista de produtos e gerenciamento de pedidos como listar perdidos, aceitar e notificar andamento do pedido.</w:t>
       </w:r>
     </w:p>
     <w:p>
@@ -1358,7 +2071,79 @@
           <w:sz w:val="24"/>
           <w:szCs w:val="24"/>
         </w:rPr>
-        <w:t xml:space="preserve">O que é Solução para D-W-M; </w:t>
+        <w:t xml:space="preserve">- </w:t>
+      </w:r>
+      <w:r>
+        <w:rPr>
+          <w:rFonts w:ascii="Arial" w:hAnsi="Arial" w:cs="Arial"/>
+          <w:sz w:val="24"/>
+          <w:szCs w:val="24"/>
+        </w:rPr>
+        <w:t>Constante monitoramento e validação para c</w:t>
+      </w:r>
+      <w:r>
+        <w:rPr>
+          <w:rFonts w:ascii="Arial" w:hAnsi="Arial" w:cs="Arial"/>
+          <w:sz w:val="24"/>
+          <w:szCs w:val="24"/>
+        </w:rPr>
+        <w:t>riar um software</w:t>
+      </w:r>
+      <w:r>
+        <w:rPr>
+          <w:rFonts w:ascii="Arial" w:hAnsi="Arial" w:cs="Arial"/>
+          <w:sz w:val="24"/>
+          <w:szCs w:val="24"/>
+        </w:rPr>
+        <w:t xml:space="preserve"> eficiente e eficaz,</w:t>
+      </w:r>
+      <w:r>
+        <w:rPr>
+          <w:rFonts w:ascii="Arial" w:hAnsi="Arial" w:cs="Arial"/>
+          <w:sz w:val="24"/>
+          <w:szCs w:val="24"/>
+        </w:rPr>
+        <w:t xml:space="preserve"> </w:t>
+      </w:r>
+      <w:r>
+        <w:rPr>
+          <w:rFonts w:ascii="Arial" w:hAnsi="Arial" w:cs="Arial"/>
+          <w:sz w:val="24"/>
+          <w:szCs w:val="24"/>
+        </w:rPr>
+        <w:t xml:space="preserve">intuitivo e </w:t>
+      </w:r>
+      <w:r>
+        <w:rPr>
+          <w:rFonts w:ascii="Arial" w:hAnsi="Arial" w:cs="Arial"/>
+          <w:sz w:val="24"/>
+          <w:szCs w:val="24"/>
+        </w:rPr>
+        <w:t xml:space="preserve">com </w:t>
+      </w:r>
+      <w:r>
+        <w:rPr>
+          <w:rFonts w:ascii="Arial" w:hAnsi="Arial" w:cs="Arial"/>
+          <w:sz w:val="24"/>
+          <w:szCs w:val="24"/>
+        </w:rPr>
+        <w:t>boa</w:t>
+      </w:r>
+      <w:r>
+        <w:rPr>
+          <w:rFonts w:ascii="Arial" w:hAnsi="Arial" w:cs="Arial"/>
+          <w:sz w:val="24"/>
+          <w:szCs w:val="24"/>
+        </w:rPr>
+        <w:t xml:space="preserve"> usabilidade</w:t>
+      </w:r>
+      <w:r>
+        <w:rPr>
+          <w:rFonts w:ascii="Arial" w:hAnsi="Arial" w:cs="Arial"/>
+          <w:sz w:val="24"/>
+          <w:szCs w:val="24"/>
+        </w:rPr>
+        <w:t>;</w:t>
       </w:r>
     </w:p>
     <w:p>
@@ -1377,23 +2162,39 @@
           <w:sz w:val="24"/>
           <w:szCs w:val="24"/>
         </w:rPr>
-        <w:t>qual metodologia citar</w:t>
-      </w:r>
-      <w:r>
-        <w:rPr>
-          <w:rFonts w:ascii="Arial" w:hAnsi="Arial" w:cs="Arial"/>
-          <w:sz w:val="24"/>
-          <w:szCs w:val="24"/>
-        </w:rPr>
-        <w:t xml:space="preserve"> (kanban?)</w:t>
-      </w:r>
-      <w:r>
-        <w:rPr>
-          <w:rFonts w:ascii="Arial" w:hAnsi="Arial" w:cs="Arial"/>
-          <w:sz w:val="24"/>
-          <w:szCs w:val="24"/>
-        </w:rPr>
-        <w:t xml:space="preserve">; </w:t>
+        <w:t xml:space="preserve">- Desenvolvimento de uma solução sistêmica portavel para plataforma web e com </w:t>
+      </w:r>
+      <w:r>
+        <w:rPr>
+          <w:rFonts w:ascii="Arial" w:hAnsi="Arial" w:cs="Arial"/>
+          <w:sz w:val="24"/>
+          <w:szCs w:val="24"/>
+        </w:rPr>
+        <w:t>posterior</w:t>
+      </w:r>
+      <w:r>
+        <w:rPr>
+          <w:rFonts w:ascii="Arial" w:hAnsi="Arial" w:cs="Arial"/>
+          <w:sz w:val="24"/>
+          <w:szCs w:val="24"/>
+        </w:rPr>
+        <w:t xml:space="preserve"> evolução do projeto </w:t>
+      </w:r>
+      <w:r>
+        <w:rPr>
+          <w:rFonts w:ascii="Arial" w:hAnsi="Arial" w:cs="Arial"/>
+          <w:sz w:val="24"/>
+          <w:szCs w:val="24"/>
+        </w:rPr>
+        <w:t>implementar plataforma</w:t>
+      </w:r>
+      <w:r>
+        <w:rPr>
+          <w:rFonts w:ascii="Arial" w:hAnsi="Arial" w:cs="Arial"/>
+          <w:sz w:val="24"/>
+          <w:szCs w:val="24"/>
+        </w:rPr>
+        <w:t xml:space="preserve"> mobile.</w:t>
       </w:r>
     </w:p>
     <w:p>
@@ -1412,31 +2213,23 @@
           <w:sz w:val="24"/>
           <w:szCs w:val="24"/>
         </w:rPr>
-        <w:t xml:space="preserve">como citar as ferramentas utilizadas (Utilizar aplicação online Miro para </w:t>
-      </w:r>
-      <w:r>
-        <w:rPr>
-          <w:rFonts w:ascii="Arial" w:hAnsi="Arial" w:cs="Arial"/>
-          <w:sz w:val="24"/>
-          <w:szCs w:val="24"/>
-        </w:rPr>
-        <w:t>gestão do projeto</w:t>
-      </w:r>
-      <w:r>
-        <w:rPr>
-          <w:rFonts w:ascii="Arial" w:hAnsi="Arial" w:cs="Arial"/>
-          <w:sz w:val="24"/>
-          <w:szCs w:val="24"/>
-        </w:rPr>
-        <w:t>, excel para gerar a matriz 5W2H, CAMUNDA para modelagem do BPMN</w:t>
-      </w:r>
-      <w:r>
-        <w:rPr>
-          <w:rFonts w:ascii="Arial" w:hAnsi="Arial" w:cs="Arial"/>
-          <w:sz w:val="24"/>
-          <w:szCs w:val="24"/>
-        </w:rPr>
-        <w:t>)?</w:t>
+        <w:t>- Seguir o cronograma estipulado pela equipe</w:t>
+      </w:r>
+      <w:r>
+        <w:rPr>
+          <w:rFonts w:ascii="Arial" w:hAnsi="Arial" w:cs="Arial"/>
+          <w:sz w:val="24"/>
+          <w:szCs w:val="24"/>
+        </w:rPr>
+        <w:t>, realizando entregas dentro dos prazos, separando todo o processo em pequenas atividades exequiveis para ganho de produtividade e tempo disponível para ajustes</w:t>
+      </w:r>
+      <w:r>
+        <w:rPr>
+          <w:rFonts w:ascii="Arial" w:hAnsi="Arial" w:cs="Arial"/>
+          <w:sz w:val="24"/>
+          <w:szCs w:val="24"/>
+        </w:rPr>
+        <w:t>;</w:t>
       </w:r>
     </w:p>
     <w:p>
@@ -1455,15 +2248,61 @@
           <w:sz w:val="24"/>
           <w:szCs w:val="24"/>
         </w:rPr>
-        <w:t>- Criar um software</w:t>
-      </w:r>
-      <w:r>
-        <w:rPr>
-          <w:rFonts w:ascii="Arial" w:hAnsi="Arial" w:cs="Arial"/>
-          <w:sz w:val="24"/>
-          <w:szCs w:val="24"/>
-        </w:rPr>
-        <w:t xml:space="preserve"> eficiente e eficaz,</w:t>
+        <w:t xml:space="preserve">- </w:t>
+      </w:r>
+      <w:r>
+        <w:rPr>
+          <w:rFonts w:ascii="Arial" w:hAnsi="Arial" w:cs="Arial"/>
+          <w:sz w:val="24"/>
+          <w:szCs w:val="24"/>
+        </w:rPr>
+        <w:t>Ferramentas para gerenciamento do projeto (Miro, Word, Excel, Git, GitHub, Bloco de Notas);</w:t>
+      </w:r>
+    </w:p>
+    <w:p>
+      <w:pPr>
+        <w:pStyle w:val="PargrafodaLista"/>
+        <w:jc w:val="both"/>
+        <w:rPr>
+          <w:rFonts w:ascii="Arial" w:hAnsi="Arial" w:cs="Arial"/>
+          <w:sz w:val="24"/>
+          <w:szCs w:val="24"/>
+        </w:rPr>
+      </w:pPr>
+      <w:r>
+        <w:rPr>
+          <w:rFonts w:ascii="Arial" w:hAnsi="Arial" w:cs="Arial"/>
+          <w:sz w:val="24"/>
+          <w:szCs w:val="24"/>
+        </w:rPr>
+        <w:t>- Ferramentas para documentação (Word, Excel, Git, GitHub)</w:t>
+      </w:r>
+      <w:r>
+        <w:rPr>
+          <w:rFonts w:ascii="Arial" w:hAnsi="Arial" w:cs="Arial"/>
+          <w:sz w:val="24"/>
+          <w:szCs w:val="24"/>
+        </w:rPr>
+        <w:t>;</w:t>
+      </w:r>
+    </w:p>
+    <w:p>
+      <w:pPr>
+        <w:pStyle w:val="PargrafodaLista"/>
+        <w:jc w:val="both"/>
+        <w:rPr>
+          <w:rFonts w:ascii="Arial" w:hAnsi="Arial" w:cs="Arial"/>
+          <w:sz w:val="24"/>
+          <w:szCs w:val="24"/>
+        </w:rPr>
+      </w:pPr>
+      <w:r>
+        <w:rPr>
+          <w:rFonts w:ascii="Arial" w:hAnsi="Arial" w:cs="Arial"/>
+          <w:sz w:val="24"/>
+          <w:szCs w:val="24"/>
+        </w:rPr>
+        <w:t>- Ferramentas para diagramação (Camunda, Miro, StarUML, Lucid Shart, Visual</w:t>
       </w:r>
       <w:r>
         <w:rPr>
@@ -1479,31 +2318,7 @@
           <w:sz w:val="24"/>
           <w:szCs w:val="24"/>
         </w:rPr>
-        <w:t xml:space="preserve">intuitivo e </w:t>
-      </w:r>
-      <w:r>
-        <w:rPr>
-          <w:rFonts w:ascii="Arial" w:hAnsi="Arial" w:cs="Arial"/>
-          <w:sz w:val="24"/>
-          <w:szCs w:val="24"/>
-        </w:rPr>
-        <w:t xml:space="preserve">com </w:t>
-      </w:r>
-      <w:r>
-        <w:rPr>
-          <w:rFonts w:ascii="Arial" w:hAnsi="Arial" w:cs="Arial"/>
-          <w:sz w:val="24"/>
-          <w:szCs w:val="24"/>
-        </w:rPr>
-        <w:t>excelência na</w:t>
-      </w:r>
-      <w:r>
-        <w:rPr>
-          <w:rFonts w:ascii="Arial" w:hAnsi="Arial" w:cs="Arial"/>
-          <w:sz w:val="24"/>
-          <w:szCs w:val="24"/>
-        </w:rPr>
-        <w:t xml:space="preserve"> usabilidade.</w:t>
+        <w:t>Paradigm).</w:t>
       </w:r>
     </w:p>
     <w:p>
@@ -1516,6 +2331,14 @@
           <w:szCs w:val="24"/>
         </w:rPr>
       </w:pPr>
+      <w:r>
+        <w:rPr>
+          <w:rFonts w:ascii="Arial" w:hAnsi="Arial" w:cs="Arial"/>
+          <w:sz w:val="24"/>
+          <w:szCs w:val="24"/>
+        </w:rPr>
+        <w:t>- Ferramentas para prototipação (Canvas, Figma)</w:t>
+      </w:r>
     </w:p>
     <w:p>
       <w:pPr>
@@ -1533,153 +2356,23 @@
           <w:sz w:val="24"/>
           <w:szCs w:val="24"/>
         </w:rPr>
-        <w:t>- Seguir o cronograma estipulado pela equipe</w:t>
-      </w:r>
-      <w:r>
-        <w:rPr>
-          <w:rFonts w:ascii="Arial" w:hAnsi="Arial" w:cs="Arial"/>
-          <w:sz w:val="24"/>
-          <w:szCs w:val="24"/>
-        </w:rPr>
-        <w:t>.</w:t>
-      </w:r>
-    </w:p>
-    <w:p>
-      <w:pPr>
-        <w:pStyle w:val="PargrafodaLista"/>
-        <w:jc w:val="both"/>
-        <w:rPr>
-          <w:rFonts w:ascii="Arial" w:hAnsi="Arial" w:cs="Arial"/>
-          <w:sz w:val="24"/>
-          <w:szCs w:val="24"/>
-        </w:rPr>
-      </w:pPr>
-    </w:p>
-    <w:p>
-      <w:pPr>
-        <w:pStyle w:val="PargrafodaLista"/>
-        <w:jc w:val="both"/>
-        <w:rPr>
-          <w:rFonts w:ascii="Arial" w:hAnsi="Arial" w:cs="Arial"/>
-          <w:sz w:val="24"/>
-          <w:szCs w:val="24"/>
-        </w:rPr>
-      </w:pPr>
-      <w:r>
-        <w:rPr>
-          <w:rFonts w:ascii="Arial" w:hAnsi="Arial" w:cs="Arial"/>
-          <w:sz w:val="24"/>
-          <w:szCs w:val="24"/>
-        </w:rPr>
-        <w:t>- Desenvolver visando a facilidade da empresa e usuário final, facilitando os processos de uma compra online.</w:t>
-      </w:r>
-    </w:p>
-    <w:p>
-      <w:pPr>
-        <w:pStyle w:val="PargrafodaLista"/>
-        <w:jc w:val="both"/>
-        <w:rPr>
-          <w:rFonts w:ascii="Arial" w:hAnsi="Arial" w:cs="Arial"/>
-          <w:sz w:val="24"/>
-          <w:szCs w:val="24"/>
-        </w:rPr>
-      </w:pPr>
-    </w:p>
-    <w:p>
-      <w:pPr>
-        <w:pStyle w:val="PargrafodaLista"/>
-        <w:jc w:val="both"/>
-        <w:rPr>
-          <w:rFonts w:ascii="Arial" w:hAnsi="Arial" w:cs="Arial"/>
-          <w:sz w:val="24"/>
-          <w:szCs w:val="24"/>
-        </w:rPr>
-      </w:pPr>
-      <w:r>
-        <w:rPr>
-          <w:rFonts w:ascii="Arial" w:hAnsi="Arial" w:cs="Arial"/>
-          <w:sz w:val="24"/>
-          <w:szCs w:val="24"/>
-        </w:rPr>
-        <w:t>- Validar etapas do projeto com a equipe de desenvolvimento</w:t>
-      </w:r>
-      <w:r>
-        <w:rPr>
-          <w:rFonts w:ascii="Arial" w:hAnsi="Arial" w:cs="Arial"/>
-          <w:sz w:val="24"/>
-          <w:szCs w:val="24"/>
-        </w:rPr>
-        <w:t xml:space="preserve"> e orientador PO</w:t>
-      </w:r>
-      <w:r>
-        <w:rPr>
-          <w:rFonts w:ascii="Arial" w:hAnsi="Arial" w:cs="Arial"/>
-          <w:sz w:val="24"/>
-          <w:szCs w:val="24"/>
-        </w:rPr>
-        <w:t>.</w:t>
-      </w:r>
-    </w:p>
-    <w:p>
-      <w:pPr>
-        <w:pStyle w:val="PargrafodaLista"/>
-        <w:jc w:val="both"/>
-        <w:rPr>
-          <w:rFonts w:ascii="Arial" w:hAnsi="Arial" w:cs="Arial"/>
-          <w:sz w:val="24"/>
-          <w:szCs w:val="24"/>
-        </w:rPr>
-      </w:pPr>
-    </w:p>
-    <w:p>
-      <w:pPr>
-        <w:pStyle w:val="PargrafodaLista"/>
-        <w:jc w:val="both"/>
-        <w:rPr>
-          <w:rFonts w:ascii="Arial" w:hAnsi="Arial" w:cs="Arial"/>
-          <w:sz w:val="24"/>
-          <w:szCs w:val="24"/>
-        </w:rPr>
-      </w:pPr>
-      <w:r>
-        <w:rPr>
-          <w:rFonts w:ascii="Arial" w:hAnsi="Arial" w:cs="Arial"/>
-          <w:sz w:val="24"/>
-          <w:szCs w:val="24"/>
-        </w:rPr>
-        <w:t xml:space="preserve">- Revisar </w:t>
-      </w:r>
-      <w:r>
-        <w:rPr>
-          <w:rFonts w:ascii="Arial" w:hAnsi="Arial" w:cs="Arial"/>
-          <w:sz w:val="24"/>
-          <w:szCs w:val="24"/>
-        </w:rPr>
-        <w:t xml:space="preserve">periodicamente </w:t>
-      </w:r>
-      <w:r>
-        <w:rPr>
-          <w:rFonts w:ascii="Arial" w:hAnsi="Arial" w:cs="Arial"/>
-          <w:sz w:val="24"/>
-          <w:szCs w:val="24"/>
-        </w:rPr>
-        <w:t xml:space="preserve">a documentação para </w:t>
-      </w:r>
-      <w:r>
-        <w:rPr>
-          <w:rFonts w:ascii="Arial" w:hAnsi="Arial" w:cs="Arial"/>
-          <w:sz w:val="24"/>
-          <w:szCs w:val="24"/>
-        </w:rPr>
-        <w:t>aperfeiçoar</w:t>
-      </w:r>
-      <w:r>
-        <w:rPr>
-          <w:rFonts w:ascii="Arial" w:hAnsi="Arial" w:cs="Arial"/>
-          <w:sz w:val="24"/>
-          <w:szCs w:val="24"/>
-        </w:rPr>
-        <w:t xml:space="preserve"> cada parte descrita.</w:t>
+        <w:t>- Metodologias com fundamentos na Engenharia de Software (técnicas para elicitação de requisitos, mapeamento de questões problema, matrizes de rastreabilidade, diagramação fundamentada no padrão UML</w:t>
+      </w:r>
+      <w:r>
+        <w:rPr>
+          <w:rFonts w:ascii="Arial" w:hAnsi="Arial" w:cs="Arial"/>
+          <w:sz w:val="24"/>
+          <w:szCs w:val="24"/>
+        </w:rPr>
+        <w:t>, kanban</w:t>
+      </w:r>
+      <w:r>
+        <w:rPr>
+          <w:rFonts w:ascii="Arial" w:hAnsi="Arial" w:cs="Arial"/>
+          <w:sz w:val="24"/>
+          <w:szCs w:val="24"/>
+        </w:rPr>
+        <w:t>).</w:t>
       </w:r>
     </w:p>
     <w:p>
@@ -1718,6 +2411,7 @@
     </w:p>
     <w:p>
       <w:pPr>
+        <w:spacing w:after="0"/>
         <w:ind w:left="708"/>
         <w:jc w:val="both"/>
         <w:rPr>
@@ -1740,11 +2434,20 @@
           <w:sz w:val="24"/>
           <w:szCs w:val="24"/>
         </w:rPr>
+        <w:t>. A equipe é formada por quatro membros que trabalham 8 horas por dia e cursam presencial noturno o curso de ADS, com tempo reduzido para dedicação às atividades do projeto</w:t>
+      </w:r>
+      <w:r>
+        <w:rPr>
+          <w:rFonts w:ascii="Arial" w:hAnsi="Arial" w:cs="Arial"/>
+          <w:sz w:val="24"/>
+          <w:szCs w:val="24"/>
+        </w:rPr>
         <w:t>;</w:t>
       </w:r>
     </w:p>
     <w:p>
       <w:pPr>
+        <w:spacing w:after="0"/>
         <w:ind w:left="708"/>
         <w:jc w:val="both"/>
         <w:rPr>
@@ -1775,11 +2478,28 @@
           <w:sz w:val="24"/>
           <w:szCs w:val="24"/>
         </w:rPr>
-        <w:t>a equipe de desenvolvimento;</w:t>
-      </w:r>
-    </w:p>
-    <w:p>
-      <w:pPr>
+        <w:t>a equipe de desenvolvimento</w:t>
+      </w:r>
+      <w:r>
+        <w:rPr>
+          <w:rFonts w:ascii="Arial" w:hAnsi="Arial" w:cs="Arial"/>
+          <w:sz w:val="24"/>
+          <w:szCs w:val="24"/>
+        </w:rPr>
+        <w:t>. Os integrantes da equipe de desenvolvimento estão cursando faculdade e ainda no processo de aprendizado da maioria dos artefatos produzidos na solução</w:t>
+      </w:r>
+      <w:r>
+        <w:rPr>
+          <w:rFonts w:ascii="Arial" w:hAnsi="Arial" w:cs="Arial"/>
+          <w:sz w:val="24"/>
+          <w:szCs w:val="24"/>
+        </w:rPr>
+        <w:t>;</w:t>
+      </w:r>
+    </w:p>
+    <w:p>
+      <w:pPr>
+        <w:spacing w:after="0"/>
         <w:ind w:left="708"/>
         <w:jc w:val="both"/>
         <w:rPr>
@@ -1802,7 +2522,23 @@
           <w:sz w:val="24"/>
           <w:szCs w:val="24"/>
         </w:rPr>
-        <w:t xml:space="preserve"> pela contratante;</w:t>
+        <w:t xml:space="preserve"> pela contratante</w:t>
+      </w:r>
+      <w:r>
+        <w:rPr>
+          <w:rFonts w:ascii="Arial" w:hAnsi="Arial" w:cs="Arial"/>
+          <w:sz w:val="24"/>
+          <w:szCs w:val="24"/>
+        </w:rPr>
+        <w:t xml:space="preserve"> e da equipe de desenvolvimento</w:t>
+      </w:r>
+      <w:r>
+        <w:rPr>
+          <w:rFonts w:ascii="Arial" w:hAnsi="Arial" w:cs="Arial"/>
+          <w:sz w:val="24"/>
+          <w:szCs w:val="24"/>
+        </w:rPr>
+        <w:t>;</w:t>
       </w:r>
     </w:p>
     <w:p>
@@ -1821,51 +2557,15 @@
           <w:sz w:val="24"/>
           <w:szCs w:val="24"/>
         </w:rPr>
-        <w:t>- Prazo de entrega</w:t>
-      </w:r>
-      <w:r>
-        <w:rPr>
-          <w:rFonts w:ascii="Arial" w:hAnsi="Arial" w:cs="Arial"/>
-          <w:sz w:val="24"/>
-          <w:szCs w:val="24"/>
-        </w:rPr>
-        <w:t xml:space="preserve"> (</w:t>
-      </w:r>
-      <w:r>
-        <w:rPr>
-          <w:rFonts w:ascii="Arial" w:hAnsi="Arial" w:cs="Arial"/>
-          <w:color w:val="FF0000"/>
-          <w:sz w:val="24"/>
-          <w:szCs w:val="24"/>
-        </w:rPr>
-        <w:t>ta teta, ta de brincadeira rsrs</w:t>
-      </w:r>
-      <w:r>
-        <w:rPr>
-          <w:rFonts w:ascii="Arial" w:hAnsi="Arial" w:cs="Arial"/>
-          <w:sz w:val="24"/>
-          <w:szCs w:val="24"/>
-        </w:rPr>
-        <w:t>);</w:t>
-      </w:r>
-    </w:p>
-    <w:p>
-      <w:pPr>
-        <w:ind w:left="708"/>
-        <w:jc w:val="both"/>
-        <w:rPr>
-          <w:rFonts w:ascii="Arial" w:hAnsi="Arial" w:cs="Arial"/>
-          <w:sz w:val="24"/>
-          <w:szCs w:val="24"/>
-        </w:rPr>
-      </w:pPr>
-      <w:r>
-        <w:rPr>
-          <w:rFonts w:ascii="Arial" w:hAnsi="Arial" w:cs="Arial"/>
-          <w:sz w:val="24"/>
-          <w:szCs w:val="24"/>
-        </w:rPr>
-        <w:t>- Adaptabilidade (treinamento adequado) ao novo sistema implantado por parte dos funcionários do mercado;</w:t>
+        <w:t>- Adaptabilidade (treinamento adequado) ao novo sistema implantado por parte dos funcionários do mercado</w:t>
+      </w:r>
+      <w:r>
+        <w:rPr>
+          <w:rFonts w:ascii="Arial" w:hAnsi="Arial" w:cs="Arial"/>
+          <w:sz w:val="24"/>
+          <w:szCs w:val="24"/>
+        </w:rPr>
+        <w:t>.</w:t>
       </w:r>
     </w:p>
     <w:p>
@@ -1918,6 +2618,7 @@
           <w:sz w:val="24"/>
           <w:szCs w:val="24"/>
         </w:rPr>
+        <w:lastRenderedPageBreak/>
         <w:t>- Equipe do mercado, operador de caixa, operador de reposição/separação, motorista, gerente de caixa, proprietário do mercado;</w:t>
       </w:r>
     </w:p>
@@ -2137,6 +2838,7 @@
     </w:p>
     <w:p>
       <w:pPr>
+        <w:spacing w:after="0"/>
         <w:ind w:firstLine="708"/>
         <w:jc w:val="both"/>
         <w:rPr>
@@ -2151,11 +2853,76 @@
           <w:sz w:val="24"/>
           <w:szCs w:val="24"/>
         </w:rPr>
-        <w:t xml:space="preserve">Início 15/02/2024 </w:t>
-      </w:r>
-    </w:p>
-    <w:p>
-      <w:pPr>
+        <w:t>O cronograma de desenvolvimento da aplicação foi estipulado por entregas semanais</w:t>
+      </w:r>
+      <w:r>
+        <w:rPr>
+          <w:rFonts w:ascii="Arial" w:hAnsi="Arial" w:cs="Arial"/>
+          <w:sz w:val="24"/>
+          <w:szCs w:val="24"/>
+        </w:rPr>
+        <w:t xml:space="preserve">, desde </w:t>
+      </w:r>
+      <w:r>
+        <w:rPr>
+          <w:rFonts w:ascii="Arial" w:hAnsi="Arial" w:cs="Arial"/>
+          <w:sz w:val="24"/>
+          <w:szCs w:val="24"/>
+        </w:rPr>
+        <w:t xml:space="preserve">a </w:t>
+      </w:r>
+      <w:r>
+        <w:rPr>
+          <w:rFonts w:ascii="Arial" w:hAnsi="Arial" w:cs="Arial"/>
+          <w:sz w:val="24"/>
+          <w:szCs w:val="24"/>
+        </w:rPr>
+        <w:t xml:space="preserve">concepção </w:t>
+      </w:r>
+      <w:r>
+        <w:rPr>
+          <w:rFonts w:ascii="Arial" w:hAnsi="Arial" w:cs="Arial"/>
+          <w:sz w:val="24"/>
+          <w:szCs w:val="24"/>
+        </w:rPr>
+        <w:t xml:space="preserve">da ideia </w:t>
+      </w:r>
+      <w:r>
+        <w:rPr>
+          <w:rFonts w:ascii="Arial" w:hAnsi="Arial" w:cs="Arial"/>
+          <w:sz w:val="24"/>
+          <w:szCs w:val="24"/>
+        </w:rPr>
+        <w:t>até a data de entrega e apresentação.</w:t>
+      </w:r>
+      <w:r>
+        <w:rPr>
+          <w:rFonts w:ascii="Arial" w:hAnsi="Arial" w:cs="Arial"/>
+          <w:sz w:val="24"/>
+          <w:szCs w:val="24"/>
+        </w:rPr>
+        <w:t xml:space="preserve"> Foram 5 meses de produção tendo início em 15 de fevereiro de 2024 e encerramento em 04 de junho</w:t>
+      </w:r>
+      <w:r>
+        <w:rPr>
+          <w:rFonts w:ascii="Arial" w:hAnsi="Arial" w:cs="Arial"/>
+          <w:sz w:val="24"/>
+          <w:szCs w:val="24"/>
+        </w:rPr>
+        <w:t xml:space="preserve"> de 2024</w:t>
+      </w:r>
+      <w:r>
+        <w:rPr>
+          <w:rFonts w:ascii="Arial" w:hAnsi="Arial" w:cs="Arial"/>
+          <w:sz w:val="24"/>
+          <w:szCs w:val="24"/>
+        </w:rPr>
+        <w:t>, prazo final para entrega.</w:t>
+      </w:r>
+    </w:p>
+    <w:p>
+      <w:pPr>
+        <w:spacing w:after="0"/>
         <w:ind w:firstLine="708"/>
         <w:jc w:val="both"/>
         <w:rPr>
@@ -2170,35 +2937,60 @@
           <w:sz w:val="24"/>
           <w:szCs w:val="24"/>
         </w:rPr>
-        <w:t xml:space="preserve">Fim 04/06/2024 mas vai acabar antes </w:t>
-      </w:r>
-      <w:r>
-        <w:rPr>
-          <w:rFonts w:ascii="Segoe UI Emoji" w:hAnsi="Segoe UI Emoji" w:cs="Segoe UI Emoji"/>
-          <w:sz w:val="24"/>
-          <w:szCs w:val="24"/>
-        </w:rPr>
-        <w:t>🐱</w:t>
-      </w:r>
-      <w:r>
-        <w:rPr>
-          <w:rFonts w:ascii="Arial" w:hAnsi="Arial" w:cs="Arial"/>
-          <w:sz w:val="24"/>
-          <w:szCs w:val="24"/>
-        </w:rPr>
-        <w:t>‍</w:t>
-      </w:r>
-      <w:r>
-        <w:rPr>
-          <w:rFonts w:ascii="Segoe UI Emoji" w:hAnsi="Segoe UI Emoji" w:cs="Segoe UI Emoji"/>
-          <w:sz w:val="24"/>
-          <w:szCs w:val="24"/>
-        </w:rPr>
-        <w:t>👤</w:t>
-      </w:r>
-    </w:p>
-    <w:p>
-      <w:pPr>
+        <w:t xml:space="preserve">Em fevereiro </w:t>
+      </w:r>
+      <w:r>
+        <w:rPr>
+          <w:rFonts w:ascii="Arial" w:hAnsi="Arial" w:cs="Arial"/>
+          <w:sz w:val="24"/>
+          <w:szCs w:val="24"/>
+        </w:rPr>
+        <w:t>a</w:t>
+      </w:r>
+      <w:r>
+        <w:rPr>
+          <w:rFonts w:ascii="Arial" w:hAnsi="Arial" w:cs="Arial"/>
+          <w:sz w:val="24"/>
+          <w:szCs w:val="24"/>
+        </w:rPr>
+        <w:t xml:space="preserve"> </w:t>
+      </w:r>
+      <w:r>
+        <w:rPr>
+          <w:rFonts w:ascii="Arial" w:hAnsi="Arial" w:cs="Arial"/>
+          <w:sz w:val="24"/>
+          <w:szCs w:val="24"/>
+        </w:rPr>
+        <w:t>equipe</w:t>
+      </w:r>
+      <w:r>
+        <w:rPr>
+          <w:rFonts w:ascii="Arial" w:hAnsi="Arial" w:cs="Arial"/>
+          <w:sz w:val="24"/>
+          <w:szCs w:val="24"/>
+        </w:rPr>
+        <w:t xml:space="preserve"> foi </w:t>
+      </w:r>
+      <w:r>
+        <w:rPr>
+          <w:rFonts w:ascii="Arial" w:hAnsi="Arial" w:cs="Arial"/>
+          <w:sz w:val="24"/>
+          <w:szCs w:val="24"/>
+        </w:rPr>
+        <w:t>separada de desenvolvimento, discutido em reuniões a proposta do projeto e definido plano de ação</w:t>
+      </w:r>
+      <w:r>
+        <w:rPr>
+          <w:rFonts w:ascii="Arial" w:hAnsi="Arial" w:cs="Arial"/>
+          <w:sz w:val="24"/>
+          <w:szCs w:val="24"/>
+        </w:rPr>
+        <w:t>. Criamos e aplicamos um formulário para levantamento de requisitos, onde através da análise e discução das respostas foi construída matriz SWOT para identificar possíveis estratégias e insights sobre a ideia e a matriz 5W2H como ferramenta de planejamento.</w:t>
+      </w:r>
+    </w:p>
+    <w:p>
+      <w:pPr>
+        <w:spacing w:after="0"/>
         <w:ind w:firstLine="708"/>
         <w:jc w:val="both"/>
         <w:rPr>
@@ -2213,15 +3005,179 @@
           <w:sz w:val="24"/>
           <w:szCs w:val="24"/>
         </w:rPr>
-        <w:t>O cronograma de desenvolvimento da aplicação foi estipulado por entregas semanais</w:t>
-      </w:r>
-      <w:r>
-        <w:rPr>
-          <w:rFonts w:ascii="Arial" w:hAnsi="Arial" w:cs="Arial"/>
-          <w:sz w:val="24"/>
-          <w:szCs w:val="24"/>
-        </w:rPr>
-        <w:t>, desde sua concepção até a data de entrega do documento e apresentação.</w:t>
+        <w:t>Em Março</w:t>
+      </w:r>
+      <w:r>
+        <w:rPr>
+          <w:rFonts w:ascii="Arial" w:hAnsi="Arial" w:cs="Arial"/>
+          <w:sz w:val="24"/>
+          <w:szCs w:val="24"/>
+        </w:rPr>
+        <w:t xml:space="preserve"> criamos a</w:t>
+      </w:r>
+      <w:r>
+        <w:rPr>
+          <w:rFonts w:ascii="Arial" w:hAnsi="Arial" w:cs="Arial"/>
+          <w:sz w:val="24"/>
+          <w:szCs w:val="24"/>
+        </w:rPr>
+        <w:t xml:space="preserve"> estrutura analítica do projeto e o </w:t>
+      </w:r>
+      <w:r>
+        <w:rPr>
+          <w:rFonts w:ascii="Arial" w:hAnsi="Arial" w:cs="Arial"/>
+          <w:sz w:val="24"/>
+          <w:szCs w:val="24"/>
+        </w:rPr>
+        <w:t>termo de abertura do projeto</w:t>
+      </w:r>
+      <w:r>
+        <w:rPr>
+          <w:rFonts w:ascii="Arial" w:hAnsi="Arial" w:cs="Arial"/>
+          <w:sz w:val="24"/>
+          <w:szCs w:val="24"/>
+        </w:rPr>
+        <w:t xml:space="preserve">, esboço geral de todos as etapas a serem executadas durante o projeto. </w:t>
+      </w:r>
+      <w:r>
+        <w:rPr>
+          <w:rFonts w:ascii="Arial" w:hAnsi="Arial" w:cs="Arial"/>
+          <w:sz w:val="24"/>
+          <w:szCs w:val="24"/>
+        </w:rPr>
+        <w:t>Seguindo o desenvolvimento, neste mês a equipe ficou encarregada de projetar o BPMN, mapeamento de fluxo de processos envolvidos na execução do sistema.</w:t>
+      </w:r>
+    </w:p>
+    <w:p>
+      <w:pPr>
+        <w:spacing w:after="0"/>
+        <w:ind w:firstLine="708"/>
+        <w:jc w:val="both"/>
+        <w:rPr>
+          <w:rFonts w:ascii="Arial" w:hAnsi="Arial" w:cs="Arial"/>
+          <w:sz w:val="24"/>
+          <w:szCs w:val="24"/>
+        </w:rPr>
+      </w:pPr>
+      <w:r>
+        <w:rPr>
+          <w:rFonts w:ascii="Arial" w:hAnsi="Arial" w:cs="Arial"/>
+          <w:sz w:val="24"/>
+          <w:szCs w:val="24"/>
+        </w:rPr>
+        <w:t xml:space="preserve">Em Abril preenchemos a documentação de requisitos e criamos os diagramas </w:t>
+      </w:r>
+      <w:r>
+        <w:rPr>
+          <w:rFonts w:ascii="Arial" w:hAnsi="Arial" w:cs="Arial"/>
+          <w:sz w:val="24"/>
+          <w:szCs w:val="24"/>
+        </w:rPr>
+        <w:t xml:space="preserve"> </w:t>
+      </w:r>
+      <w:r>
+        <w:rPr>
+          <w:rFonts w:ascii="Arial" w:hAnsi="Arial" w:cs="Arial"/>
+          <w:sz w:val="24"/>
+          <w:szCs w:val="24"/>
+        </w:rPr>
+        <w:t>de casos de uso, máquina de estados, atividade, sequência e de classes. Durante a diagramação foram identificados pontos chaves de processos a seres ajustados no BPMN, recebendo a devida atenção.</w:t>
+      </w:r>
+    </w:p>
+    <w:p>
+      <w:pPr>
+        <w:spacing w:after="0"/>
+        <w:ind w:firstLine="708"/>
+        <w:jc w:val="both"/>
+        <w:rPr>
+          <w:rFonts w:ascii="Arial" w:hAnsi="Arial" w:cs="Arial"/>
+          <w:sz w:val="24"/>
+          <w:szCs w:val="24"/>
+        </w:rPr>
+      </w:pPr>
+      <w:r>
+        <w:rPr>
+          <w:rFonts w:ascii="Arial" w:hAnsi="Arial" w:cs="Arial"/>
+          <w:sz w:val="24"/>
+          <w:szCs w:val="24"/>
+        </w:rPr>
+        <w:t xml:space="preserve">Em Maio </w:t>
+      </w:r>
+      <w:r>
+        <w:rPr>
+          <w:rFonts w:ascii="Arial" w:hAnsi="Arial" w:cs="Arial"/>
+          <w:sz w:val="24"/>
+          <w:szCs w:val="24"/>
+        </w:rPr>
+        <w:t>foram realizados ajustes e alinhamentos nos artefatos já gerados</w:t>
+      </w:r>
+      <w:r>
+        <w:rPr>
+          <w:rFonts w:ascii="Arial" w:hAnsi="Arial" w:cs="Arial"/>
+          <w:sz w:val="24"/>
+          <w:szCs w:val="24"/>
+        </w:rPr>
+        <w:t>a</w:t>
+      </w:r>
+      <w:r>
+        <w:rPr>
+          <w:rFonts w:ascii="Arial" w:hAnsi="Arial" w:cs="Arial"/>
+          <w:sz w:val="24"/>
+          <w:szCs w:val="24"/>
+        </w:rPr>
+        <w:t>. A</w:t>
+      </w:r>
+      <w:r>
+        <w:rPr>
+          <w:rFonts w:ascii="Arial" w:hAnsi="Arial" w:cs="Arial"/>
+          <w:sz w:val="24"/>
+          <w:szCs w:val="24"/>
+        </w:rPr>
+        <w:t xml:space="preserve"> equipe trabalhou </w:t>
+      </w:r>
+      <w:r>
+        <w:rPr>
+          <w:rFonts w:ascii="Arial" w:hAnsi="Arial" w:cs="Arial"/>
+          <w:sz w:val="24"/>
+          <w:szCs w:val="24"/>
+        </w:rPr>
+        <w:t xml:space="preserve">também </w:t>
+      </w:r>
+      <w:r>
+        <w:rPr>
+          <w:rFonts w:ascii="Arial" w:hAnsi="Arial" w:cs="Arial"/>
+          <w:sz w:val="24"/>
+          <w:szCs w:val="24"/>
+        </w:rPr>
+        <w:t>no desenvolvimento da matriz de rastreabilidade</w:t>
+      </w:r>
+      <w:r>
+        <w:rPr>
+          <w:rFonts w:ascii="Arial" w:hAnsi="Arial" w:cs="Arial"/>
+          <w:sz w:val="24"/>
+          <w:szCs w:val="24"/>
+        </w:rPr>
+        <w:t xml:space="preserve"> para visualização de diferentes requisitos e seus pontos de cruzamento. Trabalhada análise de portabilidade e a prototipação de telas. Por fim, foram geradas métricas de custo e prazo e a proposta comercial do projeto.</w:t>
+      </w:r>
+    </w:p>
+    <w:p>
+      <w:pPr>
+        <w:spacing w:after="0"/>
+        <w:ind w:firstLine="708"/>
+        <w:jc w:val="both"/>
+        <w:rPr>
+          <w:rFonts w:ascii="Arial" w:hAnsi="Arial" w:cs="Arial"/>
+          <w:sz w:val="24"/>
+          <w:szCs w:val="24"/>
+        </w:rPr>
+      </w:pPr>
+      <w:r>
+        <w:rPr>
+          <w:rFonts w:ascii="Arial" w:hAnsi="Arial" w:cs="Arial"/>
+          <w:sz w:val="24"/>
+          <w:szCs w:val="24"/>
+        </w:rPr>
+        <w:t>Em Junho foram feitos ajustes finais, validação e entrega do projeto.</w:t>
       </w:r>
     </w:p>
     <w:p>
@@ -2255,26 +3211,26 @@
           <w:sz w:val="24"/>
           <w:szCs w:val="24"/>
         </w:rPr>
+        <w:t xml:space="preserve"> Responsabilidades</w:t>
+      </w:r>
+    </w:p>
+    <w:p>
+      <w:pPr>
+        <w:ind w:firstLine="1135"/>
+        <w:jc w:val="both"/>
+        <w:rPr>
+          <w:rFonts w:ascii="Arial" w:hAnsi="Arial" w:cs="Arial"/>
+          <w:sz w:val="24"/>
+          <w:szCs w:val="24"/>
+        </w:rPr>
+      </w:pPr>
+      <w:r>
+        <w:rPr>
+          <w:rFonts w:ascii="Arial" w:hAnsi="Arial" w:cs="Arial"/>
+          <w:sz w:val="24"/>
+          <w:szCs w:val="24"/>
+        </w:rPr>
         <w:lastRenderedPageBreak/>
-        <w:t xml:space="preserve"> Responsabilidades</w:t>
-      </w:r>
-    </w:p>
-    <w:p>
-      <w:pPr>
-        <w:ind w:firstLine="1135"/>
-        <w:jc w:val="both"/>
-        <w:rPr>
-          <w:rFonts w:ascii="Arial" w:hAnsi="Arial" w:cs="Arial"/>
-          <w:sz w:val="24"/>
-          <w:szCs w:val="24"/>
-        </w:rPr>
-      </w:pPr>
-      <w:r>
-        <w:rPr>
-          <w:rFonts w:ascii="Arial" w:hAnsi="Arial" w:cs="Arial"/>
-          <w:sz w:val="24"/>
-          <w:szCs w:val="24"/>
-        </w:rPr>
         <w:t xml:space="preserve">João Victor Leal Menezes - ???(dev junior?), participação nos processos de desenvolvimento da matriz SWOT, matriz 5W2H, </w:t>
       </w:r>
       <w:r>

</xml_diff>